<commit_message>
Carpeta de anexos no terminado
</commit_message>
<xml_diff>
--- a/Actividades/Femp02008/Ansoff.docx
+++ b/Actividades/Femp02008/Ansoff.docx
@@ -10,8 +10,6 @@
           <w:szCs w:val="80"/>
         </w:rPr>
       </w:pPr>
-      <w:bookmarkStart w:id="0" w:name="_GoBack"/>
-      <w:bookmarkEnd w:id="0"/>
       <w:r>
         <w:rPr>
           <w:sz w:val="72"/>
@@ -102,23 +100,7 @@
           <w:sz w:val="24"/>
           <w:szCs w:val="24"/>
         </w:rPr>
-        <w:t xml:space="preserve">Ruta en </w:t>
-      </w:r>
-      <w:proofErr w:type="spellStart"/>
-      <w:r>
-        <w:rPr>
-          <w:sz w:val="24"/>
-          <w:szCs w:val="24"/>
-        </w:rPr>
-        <w:t>GitLab</w:t>
-      </w:r>
-      <w:proofErr w:type="spellEnd"/>
-      <w:r>
-        <w:rPr>
-          <w:sz w:val="24"/>
-          <w:szCs w:val="24"/>
-        </w:rPr>
-        <w:t>: /Actividades/FEMP02008/</w:t>
+        <w:t>Ruta en GitLab: /Actividades/FEMP02008/</w:t>
       </w:r>
     </w:p>
     <w:p>
@@ -147,7 +129,7 @@
                 <wp:extent cx="10094026" cy="12700"/>
                 <wp:effectExtent l="0" t="0" r="0" b="0"/>
                 <wp:wrapNone/>
-                <wp:docPr id="6" name="6 Conector recto de flecha"/>
+                <wp:docPr id="6" name=""/>
                 <wp:cNvGraphicFramePr/>
                 <a:graphic xmlns:a="http://schemas.openxmlformats.org/drawingml/2006/main">
                   <a:graphicData uri="http://schemas.microsoft.com/office/word/2010/wordprocessingShape">
@@ -179,7 +161,7 @@
               </wp:anchor>
             </w:drawing>
           </mc:Choice>
-          <mc:Fallback xmlns:sl="http://schemas.openxmlformats.org/schemaLibrary/2006/main" xmlns:a="http://schemas.openxmlformats.org/drawingml/2006/main" xmlns:pic="http://schemas.openxmlformats.org/drawingml/2006/picture" xmlns:c="http://schemas.openxmlformats.org/drawingml/2006/chart" xmlns:lc="http://schemas.openxmlformats.org/drawingml/2006/lockedCanvas" xmlns:dgm="http://schemas.openxmlformats.org/drawingml/2006/diagram" xmlns:w15="http://schemas.microsoft.com/office/word/2012/wordml">
+          <mc:Fallback xmlns:w15="http://schemas.microsoft.com/office/word/2012/wordml" xmlns:dgm="http://schemas.openxmlformats.org/drawingml/2006/diagram" xmlns:lc="http://schemas.openxmlformats.org/drawingml/2006/lockedCanvas" xmlns:c="http://schemas.openxmlformats.org/drawingml/2006/chart" xmlns:pic="http://schemas.openxmlformats.org/drawingml/2006/picture" xmlns:a="http://schemas.openxmlformats.org/drawingml/2006/main" xmlns:sl="http://schemas.openxmlformats.org/schemaLibrary/2006/main">
             <w:drawing>
               <wp:anchor allowOverlap="1" behindDoc="0" distB="0" distT="0" distL="114300" distR="114300" hidden="0" layoutInCell="1" locked="0" relativeHeight="0" simplePos="0">
                 <wp:simplePos x="0" y="0"/>
@@ -241,8 +223,8 @@
           <w:szCs w:val="24"/>
         </w:rPr>
       </w:pPr>
-      <w:bookmarkStart w:id="1" w:name="_heading=h.gjdgxs" w:colFirst="0" w:colLast="0"/>
-      <w:bookmarkEnd w:id="1"/>
+      <w:bookmarkStart w:id="0" w:name="_heading=h.gjdgxs" w:colFirst="0" w:colLast="0"/>
+      <w:bookmarkEnd w:id="0"/>
     </w:p>
     <w:tbl>
       <w:tblPr>
@@ -395,7 +377,15 @@
                 <w:sz w:val="28"/>
                 <w:szCs w:val="28"/>
               </w:rPr>
-              <w:t xml:space="preserve">Por medio de nuestros productos actuales se harán anuncios dentro del mercado actual, con el fin de incentivar las </w:t>
+              <w:t xml:space="preserve">Por medio de nuestros productos actuales se harán </w:t>
+            </w:r>
+            <w:r>
+              <w:rPr>
+                <w:rFonts w:ascii="Times New Roman" w:eastAsia="Times New Roman" w:hAnsi="Times New Roman" w:cs="Times New Roman"/>
+                <w:sz w:val="28"/>
+                <w:szCs w:val="28"/>
+              </w:rPr>
+              <w:t xml:space="preserve">anuncios dentro del mercado actual, con el fin de incentivar las </w:t>
             </w:r>
             <w:sdt>
               <w:sdtPr>
@@ -427,7 +417,15 @@
                 <w:sz w:val="28"/>
                 <w:szCs w:val="28"/>
               </w:rPr>
-              <w:t xml:space="preserve">ventas. </w:t>
+              <w:t>ventas</w:t>
+            </w:r>
+            <w:r>
+              <w:rPr>
+                <w:rFonts w:ascii="Times New Roman" w:eastAsia="Times New Roman" w:hAnsi="Times New Roman" w:cs="Times New Roman"/>
+                <w:sz w:val="28"/>
+                <w:szCs w:val="28"/>
+              </w:rPr>
+              <w:t xml:space="preserve">. </w:t>
             </w:r>
           </w:p>
           <w:p>
@@ -468,7 +466,15 @@
                 <w:sz w:val="28"/>
                 <w:szCs w:val="28"/>
               </w:rPr>
-              <w:t xml:space="preserve">Se implementará como producto nuevo en el mercado actual sistemas informatizados de logística de repuestos automotriz, y trazabilidad de los vehículos previo a la llegada al país, eso incluye la compra del mismo, trámites aduaneros, internacionales y transporte del mismo. De esta forma se hará SLTA más extensible para el mismo mercado. </w:t>
+              <w:t>Se implementará como producto nuevo en el mercado actual sistemas informatizados de logística de repuestos automotriz</w:t>
+            </w:r>
+            <w:r>
+              <w:rPr>
+                <w:rFonts w:ascii="Times New Roman" w:eastAsia="Times New Roman" w:hAnsi="Times New Roman" w:cs="Times New Roman"/>
+                <w:sz w:val="28"/>
+                <w:szCs w:val="28"/>
+              </w:rPr>
+              <w:t xml:space="preserve">, y trazabilidad de los vehículos previo a la llegada al país, eso incluye la compra del mismo, trámites aduaneros, internacionales y transporte del mismo. De esta forma se hará SLTA más extensible para el mismo mercado. </w:t>
             </w:r>
           </w:p>
         </w:tc>
@@ -515,8 +521,8 @@
                 <w:rFonts w:ascii="Times New Roman" w:eastAsia="Times New Roman" w:hAnsi="Times New Roman" w:cs="Times New Roman"/>
               </w:rPr>
             </w:pPr>
-            <w:bookmarkStart w:id="2" w:name="_heading=h.30j0zll" w:colFirst="0" w:colLast="0"/>
-            <w:bookmarkEnd w:id="2"/>
+            <w:bookmarkStart w:id="1" w:name="_heading=h.30j0zll" w:colFirst="0" w:colLast="0"/>
+            <w:bookmarkEnd w:id="1"/>
             <w:r>
               <w:rPr>
                 <w:rFonts w:ascii="Times New Roman" w:eastAsia="Times New Roman" w:hAnsi="Times New Roman" w:cs="Times New Roman"/>
@@ -572,7 +578,15 @@
                 <w:sz w:val="28"/>
                 <w:szCs w:val="28"/>
               </w:rPr>
-              <w:t xml:space="preserve">, nuestro producto, es adaptable para ser utilizado dentro de la trazabilidad automotriz interna de cada país en América Latina, sin necesidad de hacer grandes modificaciones en el mismo. De tal forma se puede alcanzar nuevos mercados del continente sin nuevas extensiones. </w:t>
+              <w:t xml:space="preserve">, nuestro producto, es adaptable para ser utilizado dentro de la trazabilidad automotriz interna de cada país en América Latina, sin necesidad de hacer grandes modificaciones en el mismo. De tal forma se puede alcanzar nuevos mercados del </w:t>
+            </w:r>
+            <w:r>
+              <w:rPr>
+                <w:rFonts w:ascii="Times New Roman" w:eastAsia="Times New Roman" w:hAnsi="Times New Roman" w:cs="Times New Roman"/>
+                <w:sz w:val="28"/>
+                <w:szCs w:val="28"/>
+              </w:rPr>
+              <w:t xml:space="preserve">continente sin nuevas extensiones. </w:t>
             </w:r>
           </w:p>
         </w:tc>
@@ -691,6 +705,8 @@
       <w:r>
         <w:t xml:space="preserve"> SLTA es la abreviación de Sistema de Logística y Trazabilidad automotriz.</w:t>
       </w:r>
+      <w:bookmarkStart w:id="2" w:name="_GoBack"/>
+      <w:bookmarkEnd w:id="2"/>
     </w:p>
   </w:footnote>
 </w:footnotes>
@@ -2473,7 +2489,7 @@
   <a:extraClrSchemeLst/>
   <a:extLst>
     <a:ext uri="{05A4C25C-085E-4340-85A3-A5531E510DB2}">
-      <thm15:themeFamily xmlns="" xmlns:thm15="http://schemas.microsoft.com/office/thememl/2012/main" name="Office Theme" id="{62F939B6-93AF-4DB8-9C6B-D6C7DFDC589F}" vid="{4A3C46E8-61CC-4603-A589-7422A47A8E4A}"/>
+      <thm15:themeFamily xmlns:thm15="http://schemas.microsoft.com/office/thememl/2012/main" xmlns="" name="Office Theme" id="{62F939B6-93AF-4DB8-9C6B-D6C7DFDC589F}" vid="{4A3C46E8-61CC-4603-A589-7422A47A8E4A}"/>
     </a:ext>
   </a:extLst>
 </a:theme>
@@ -2492,14 +2508,14 @@
 <file path=customXml/itemProps1.xml><?xml version="1.0" encoding="utf-8"?>
 <ds:datastoreItem xmlns:ds="http://schemas.openxmlformats.org/officeDocument/2006/customXml" ds:itemID="{11111111-1234-1234-1234-123412341234}">
   <ds:schemaRefs>
+    <ds:schemaRef ds:uri="http://schemas.openxmlformats.org/officeDocument/2006/relationships"/>
     <ds:schemaRef ds:uri="http://customooxmlschemas.google.com/"/>
-    <ds:schemaRef ds:uri="http://schemas.openxmlformats.org/officeDocument/2006/relationships"/>
   </ds:schemaRefs>
 </ds:datastoreItem>
 </file>
 
 <file path=customXml/itemProps2.xml><?xml version="1.0" encoding="utf-8"?>
-<ds:datastoreItem xmlns:ds="http://schemas.openxmlformats.org/officeDocument/2006/customXml" ds:itemID="{A32FDC4D-647A-412B-BC8E-5ECC8BA4E9E6}">
+<ds:datastoreItem xmlns:ds="http://schemas.openxmlformats.org/officeDocument/2006/customXml" ds:itemID="{FC0C698E-F799-4C71-BA62-03CE5C89A2F3}">
   <ds:schemaRefs>
     <ds:schemaRef ds:uri="http://schemas.openxmlformats.org/officeDocument/2006/bibliography"/>
   </ds:schemaRefs>

</xml_diff>